<commit_message>
XGB model with feature selection added
</commit_message>
<xml_diff>
--- a/5001_Kabir_Desc.docx
+++ b/5001_Kabir_Desc.docx
@@ -6,62 +6,12 @@
       <w:r>
         <w:t>Review training and testing data sets to understand the structures of the files. Eyeballing each feature in order to look for patterns.</w:t>
       </w:r>
+      <w:bookmarkStart w:id="0" w:name="_GoBack"/>
+      <w:bookmarkEnd w:id="0"/>
     </w:p>
     <w:p>
       <w:r>
-        <w:t xml:space="preserve">Data </w:t>
-      </w:r>
-      <w:proofErr w:type="spellStart"/>
-      <w:r>
-        <w:t>preprocessing</w:t>
-      </w:r>
-      <w:proofErr w:type="spellEnd"/>
-      <w:r>
-        <w:t>: filling missing data in necessary columns and determine features (</w:t>
-      </w:r>
-      <w:proofErr w:type="spellStart"/>
-      <w:r>
-        <w:t>is_free</w:t>
-      </w:r>
-      <w:proofErr w:type="spellEnd"/>
-      <w:r>
-        <w:t xml:space="preserve">, genres, categories, tags, reviews etc.) which are important to </w:t>
-      </w:r>
-      <w:proofErr w:type="spellStart"/>
-      <w:r>
-        <w:t>modeling</w:t>
-      </w:r>
-      <w:proofErr w:type="spellEnd"/>
-      <w:r>
-        <w:t>.</w:t>
-      </w:r>
-    </w:p>
-    <w:p>
-      <w:r>
-        <w:t>Convert genres, categories, tags to dummy columns making the inside values usable.</w:t>
-      </w:r>
-    </w:p>
-    <w:p>
-      <w:r>
-        <w:t xml:space="preserve">Ensure the alignment between columns in training and testing data (if one is missing, fill '0' for all rows) in order to prevent crash in the </w:t>
-      </w:r>
-      <w:proofErr w:type="spellStart"/>
-      <w:r>
-        <w:t>modeling</w:t>
-      </w:r>
-      <w:proofErr w:type="spellEnd"/>
-      <w:r>
-        <w:t xml:space="preserve"> part later.</w:t>
-      </w:r>
-    </w:p>
-    <w:p>
-      <w:r>
         <w:t>Random Forest was chosen as the most confident prediction method after comparing with others.</w:t>
-      </w:r>
-    </w:p>
-    <w:p>
-      <w:r>
-        <w:t>Set up the final model with training data then fit the testing. Result was hence generated.</w:t>
       </w:r>
     </w:p>
     <w:p/>
@@ -70,20 +20,65 @@
         <w:t>Based on what I have learnt from MSBD5001, here are major steps for this project:</w:t>
       </w:r>
     </w:p>
+    <w:p>
+      <w:r>
+        <w:t xml:space="preserve">Data </w:t>
+      </w:r>
+      <w:r>
+        <w:t>Pre-processing for training and testing set</w:t>
+      </w:r>
+    </w:p>
+    <w:p>
+      <w:r>
+        <w:t xml:space="preserve">Data </w:t>
+      </w:r>
+      <w:proofErr w:type="spellStart"/>
+      <w:r>
+        <w:t>preprocessing</w:t>
+      </w:r>
+      <w:proofErr w:type="spellEnd"/>
+      <w:r>
+        <w:t>: filling missing data in necessary columns and determine features (</w:t>
+      </w:r>
+      <w:proofErr w:type="spellStart"/>
+      <w:r>
+        <w:t>is_free</w:t>
+      </w:r>
+      <w:proofErr w:type="spellEnd"/>
+      <w:r>
+        <w:t xml:space="preserve">, genres, categories, tags, reviews etc.) which are important to </w:t>
+      </w:r>
+      <w:proofErr w:type="spellStart"/>
+      <w:r>
+        <w:t>modeling</w:t>
+      </w:r>
+      <w:proofErr w:type="spellEnd"/>
+      <w:r>
+        <w:t>.</w:t>
+      </w:r>
+    </w:p>
+    <w:p>
+      <w:r>
+        <w:t>Convert genres, categories, tags to dummy columns making the inside values usable.</w:t>
+      </w:r>
+    </w:p>
+    <w:p>
+      <w:r>
+        <w:t xml:space="preserve">Ensure the alignment between columns in training and testing data (if one is missing, fill '0' for all rows) in order to prevent crash in the </w:t>
+      </w:r>
+      <w:proofErr w:type="spellStart"/>
+      <w:r>
+        <w:t>modeling</w:t>
+      </w:r>
+      <w:proofErr w:type="spellEnd"/>
+      <w:r>
+        <w:t xml:space="preserve"> part later.</w:t>
+      </w:r>
+    </w:p>
     <w:p/>
     <w:p>
       <w:r>
-        <w:t>Data Cleansing</w:t>
-      </w:r>
-    </w:p>
-    <w:p>
-      <w:r>
         <w:t>Feature Engineering</w:t>
-      </w:r>
-    </w:p>
-    <w:p>
-      <w:r>
-        <w:t>Training Data Preparation</w:t>
       </w:r>
     </w:p>
     <w:p>
@@ -98,8 +93,6 @@
       <w:r>
         <w:t>g</w:t>
       </w:r>
-      <w:bookmarkStart w:id="0" w:name="_GoBack"/>
-      <w:bookmarkEnd w:id="0"/>
     </w:p>
     <w:sectPr>
       <w:pgSz w:w="11906" w:h="16838"/>

</xml_diff>